<commit_message>
Added opening and outline to report.
</commit_message>
<xml_diff>
--- a/report.docx
+++ b/report.docx
@@ -63,11 +63,663 @@
           <w:sz w:val="22"/>
           <w:szCs w:val="22"/>
         </w:rPr>
-        <w:t>Here is my report.</w:t>
+        <w:t xml:space="preserve">The purpose of this project was to design, train, and analyze three </w:t>
+      </w:r>
+      <w:r>
+        <w:rPr>
+          <w:rFonts w:ascii="Times New Roman" w:hAnsi="Times New Roman" w:cs="Times New Roman"/>
+          <w:sz w:val="22"/>
+          <w:szCs w:val="22"/>
+        </w:rPr>
+        <w:t xml:space="preserve">best performing </w:t>
+      </w:r>
+      <w:r>
+        <w:rPr>
+          <w:rFonts w:ascii="Times New Roman" w:hAnsi="Times New Roman" w:cs="Times New Roman"/>
+          <w:sz w:val="22"/>
+          <w:szCs w:val="22"/>
+        </w:rPr>
+        <w:t xml:space="preserve">neural network types on the CIFAR-100 image classification dataset. Those network types included building convolutional, artificial, and random forests using the tools available with TensorFlow, </w:t>
+      </w:r>
+      <w:proofErr w:type="spellStart"/>
+      <w:r>
+        <w:rPr>
+          <w:rFonts w:ascii="Times New Roman" w:hAnsi="Times New Roman" w:cs="Times New Roman"/>
+          <w:sz w:val="22"/>
+          <w:szCs w:val="22"/>
+        </w:rPr>
+        <w:t>TFLearn</w:t>
+      </w:r>
+      <w:proofErr w:type="spellEnd"/>
+      <w:r>
+        <w:rPr>
+          <w:rFonts w:ascii="Times New Roman" w:hAnsi="Times New Roman" w:cs="Times New Roman"/>
+          <w:sz w:val="22"/>
+          <w:szCs w:val="22"/>
+        </w:rPr>
+        <w:t xml:space="preserve">, and </w:t>
+      </w:r>
+      <w:proofErr w:type="spellStart"/>
+      <w:r>
+        <w:rPr>
+          <w:rFonts w:ascii="Times New Roman" w:hAnsi="Times New Roman" w:cs="Times New Roman"/>
+          <w:sz w:val="22"/>
+          <w:szCs w:val="22"/>
+        </w:rPr>
+        <w:t>SKLearn</w:t>
+      </w:r>
+      <w:proofErr w:type="spellEnd"/>
+      <w:r>
+        <w:rPr>
+          <w:rFonts w:ascii="Times New Roman" w:hAnsi="Times New Roman" w:cs="Times New Roman"/>
+          <w:sz w:val="22"/>
+          <w:szCs w:val="22"/>
+        </w:rPr>
+        <w:t>.</w:t>
+      </w:r>
+      <w:r>
+        <w:rPr>
+          <w:rFonts w:ascii="Times New Roman" w:hAnsi="Times New Roman" w:cs="Times New Roman"/>
+          <w:sz w:val="22"/>
+          <w:szCs w:val="22"/>
+        </w:rPr>
+        <w:t xml:space="preserve"> This report shows the </w:t>
+      </w:r>
+      <w:r>
+        <w:rPr>
+          <w:rFonts w:ascii="Times New Roman" w:hAnsi="Times New Roman" w:cs="Times New Roman"/>
+          <w:sz w:val="22"/>
+          <w:szCs w:val="22"/>
+        </w:rPr>
+        <w:t>findings, successes and failures</w:t>
+      </w:r>
+      <w:r>
+        <w:rPr>
+          <w:rFonts w:ascii="Times New Roman" w:hAnsi="Times New Roman" w:cs="Times New Roman"/>
+          <w:sz w:val="22"/>
+          <w:szCs w:val="22"/>
+        </w:rPr>
+        <w:t xml:space="preserve">, </w:t>
+      </w:r>
+      <w:r>
+        <w:rPr>
+          <w:rFonts w:ascii="Times New Roman" w:hAnsi="Times New Roman" w:cs="Times New Roman"/>
+          <w:sz w:val="22"/>
+          <w:szCs w:val="22"/>
+        </w:rPr>
+        <w:t xml:space="preserve">the </w:t>
+      </w:r>
+      <w:r>
+        <w:rPr>
+          <w:rFonts w:ascii="Times New Roman" w:hAnsi="Times New Roman" w:cs="Times New Roman"/>
+          <w:sz w:val="22"/>
+          <w:szCs w:val="22"/>
+        </w:rPr>
+        <w:t xml:space="preserve">program process, and reflections from building </w:t>
+      </w:r>
+      <w:r>
+        <w:rPr>
+          <w:rFonts w:ascii="Times New Roman" w:hAnsi="Times New Roman" w:cs="Times New Roman"/>
+          <w:sz w:val="22"/>
+          <w:szCs w:val="22"/>
+        </w:rPr>
+        <w:t xml:space="preserve">the project </w:t>
+      </w:r>
+      <w:r>
+        <w:rPr>
+          <w:rFonts w:ascii="Times New Roman" w:hAnsi="Times New Roman" w:cs="Times New Roman"/>
+          <w:sz w:val="22"/>
+          <w:szCs w:val="22"/>
+        </w:rPr>
+        <w:t xml:space="preserve">and training those networks. </w:t>
+      </w:r>
+      <w:r>
+        <w:rPr>
+          <w:rFonts w:ascii="Times New Roman" w:hAnsi="Times New Roman" w:cs="Times New Roman"/>
+          <w:sz w:val="22"/>
+          <w:szCs w:val="22"/>
+        </w:rPr>
+        <w:t xml:space="preserve">For more information and details on the project itself, please refer to the README.md file included with the project supplied with this </w:t>
+      </w:r>
+      <w:r>
+        <w:rPr>
+          <w:rFonts w:ascii="Times New Roman" w:hAnsi="Times New Roman" w:cs="Times New Roman"/>
+          <w:sz w:val="22"/>
+          <w:szCs w:val="22"/>
+        </w:rPr>
+        <w:t>report or</w:t>
+      </w:r>
+      <w:r>
+        <w:rPr>
+          <w:rFonts w:ascii="Times New Roman" w:hAnsi="Times New Roman" w:cs="Times New Roman"/>
+          <w:sz w:val="22"/>
+          <w:szCs w:val="22"/>
+        </w:rPr>
+        <w:t xml:space="preserve"> visit </w:t>
+      </w:r>
+      <w:r>
+        <w:rPr>
+          <w:rFonts w:ascii="Times New Roman" w:hAnsi="Times New Roman" w:cs="Times New Roman"/>
+          <w:sz w:val="22"/>
+          <w:szCs w:val="22"/>
+        </w:rPr>
+        <w:t xml:space="preserve">the hosted repository </w:t>
+      </w:r>
+      <w:hyperlink r:id="rId6" w:history="1">
+        <w:r>
+          <w:rPr>
+            <w:rStyle w:val="Hyperlink"/>
+            <w:rFonts w:ascii="Times New Roman" w:hAnsi="Times New Roman" w:cs="Times New Roman"/>
+            <w:sz w:val="22"/>
+            <w:szCs w:val="22"/>
+          </w:rPr>
+          <w:t>https://github.com/itsjaboyd/cifar100-project</w:t>
+        </w:r>
+      </w:hyperlink>
+      <w:r>
+        <w:rPr>
+          <w:rFonts w:ascii="Times New Roman" w:hAnsi="Times New Roman" w:cs="Times New Roman"/>
+          <w:sz w:val="22"/>
+          <w:szCs w:val="22"/>
+        </w:rPr>
+        <w:t xml:space="preserve"> through GitHub.</w:t>
+      </w:r>
+    </w:p>
+    <w:p>
+      <w:pPr>
+        <w:pStyle w:val="NoSpacing"/>
+        <w:rPr>
+          <w:rFonts w:ascii="Times New Roman" w:hAnsi="Times New Roman" w:cs="Times New Roman"/>
+          <w:sz w:val="22"/>
+          <w:szCs w:val="22"/>
+        </w:rPr>
+      </w:pPr>
+    </w:p>
+    <w:p>
+      <w:pPr>
+        <w:pStyle w:val="NoSpacing"/>
+        <w:rPr>
+          <w:rFonts w:ascii="Times New Roman" w:hAnsi="Times New Roman" w:cs="Times New Roman"/>
+          <w:b/>
+          <w:bCs/>
+          <w:sz w:val="22"/>
+          <w:szCs w:val="22"/>
+        </w:rPr>
+      </w:pPr>
+      <w:r>
+        <w:rPr>
+          <w:rFonts w:ascii="Times New Roman" w:hAnsi="Times New Roman" w:cs="Times New Roman"/>
+          <w:b/>
+          <w:bCs/>
+          <w:sz w:val="22"/>
+          <w:szCs w:val="22"/>
+        </w:rPr>
+        <w:t>CIFAR-100 Dataset</w:t>
+      </w:r>
+    </w:p>
+    <w:p>
+      <w:pPr>
+        <w:pStyle w:val="NoSpacing"/>
+        <w:rPr>
+          <w:rFonts w:ascii="Times New Roman" w:hAnsi="Times New Roman" w:cs="Times New Roman"/>
+          <w:b/>
+          <w:bCs/>
+          <w:sz w:val="22"/>
+          <w:szCs w:val="22"/>
+        </w:rPr>
+      </w:pPr>
+    </w:p>
+    <w:p>
+      <w:pPr>
+        <w:pStyle w:val="NoSpacing"/>
+        <w:rPr>
+          <w:rFonts w:ascii="Times New Roman" w:hAnsi="Times New Roman" w:cs="Times New Roman"/>
+          <w:sz w:val="22"/>
+          <w:szCs w:val="22"/>
+        </w:rPr>
+      </w:pPr>
+      <w:r>
+        <w:rPr>
+          <w:rFonts w:ascii="Times New Roman" w:hAnsi="Times New Roman" w:cs="Times New Roman"/>
+          <w:sz w:val="22"/>
+          <w:szCs w:val="22"/>
+        </w:rPr>
+        <w:t xml:space="preserve">The CIFAR-10 dataset can be found and downloaded at </w:t>
+      </w:r>
+      <w:hyperlink r:id="rId7" w:history="1">
+        <w:r>
+          <w:rPr>
+            <w:rStyle w:val="Hyperlink"/>
+            <w:rFonts w:ascii="Times New Roman" w:hAnsi="Times New Roman" w:cs="Times New Roman"/>
+            <w:sz w:val="22"/>
+            <w:szCs w:val="22"/>
+          </w:rPr>
+          <w:t>https://www.cs.toronto.edu/~kriz/cifar.html</w:t>
+        </w:r>
+      </w:hyperlink>
+      <w:r>
+        <w:rPr>
+          <w:rFonts w:ascii="Times New Roman" w:hAnsi="Times New Roman" w:cs="Times New Roman"/>
+          <w:sz w:val="22"/>
+          <w:szCs w:val="22"/>
+        </w:rPr>
+        <w:t>.</w:t>
+      </w:r>
+      <w:r>
+        <w:rPr>
+          <w:rFonts w:ascii="Times New Roman" w:hAnsi="Times New Roman" w:cs="Times New Roman"/>
+          <w:sz w:val="22"/>
+          <w:szCs w:val="22"/>
+        </w:rPr>
+        <w:t xml:space="preserve"> Quickly overviewing the </w:t>
+      </w:r>
+      <w:proofErr w:type="gramStart"/>
+      <w:r>
+        <w:rPr>
+          <w:rFonts w:ascii="Times New Roman" w:hAnsi="Times New Roman" w:cs="Times New Roman"/>
+          <w:sz w:val="22"/>
+          <w:szCs w:val="22"/>
+        </w:rPr>
+        <w:t>dataset</w:t>
+      </w:r>
+      <w:proofErr w:type="gramEnd"/>
+      <w:r>
+        <w:rPr>
+          <w:rFonts w:ascii="Times New Roman" w:hAnsi="Times New Roman" w:cs="Times New Roman"/>
+          <w:sz w:val="22"/>
+          <w:szCs w:val="22"/>
+        </w:rPr>
+        <w:t xml:space="preserve"> itself, </w:t>
+      </w:r>
+      <w:r>
+        <w:rPr>
+          <w:rFonts w:ascii="Times New Roman" w:hAnsi="Times New Roman" w:cs="Times New Roman"/>
+          <w:sz w:val="22"/>
+          <w:szCs w:val="22"/>
+        </w:rPr>
+        <w:t>CIFAR-100 consists of 100 classes containing 600 images each (500 training images and 100 testing images) for a total of 60,000 images. Those 100 classes are divided into 20 super-classes. Each image is labeled with its immediate and super classes. CIFAR-100 exists as a subset of the 80 Million Tiny Images dataset that serves as a major dataset to perform object image classification techniques on.</w:t>
+      </w:r>
+      <w:r>
+        <w:rPr>
+          <w:rFonts w:ascii="Times New Roman" w:hAnsi="Times New Roman" w:cs="Times New Roman"/>
+          <w:sz w:val="22"/>
+          <w:szCs w:val="22"/>
+        </w:rPr>
+        <w:t xml:space="preserve"> The dataset has somewhat of a twin known as CIFAR-10 in a much tighter knit and closer identification realm, including just </w:t>
+      </w:r>
+      <w:r>
+        <w:rPr>
+          <w:rFonts w:ascii="Times New Roman" w:hAnsi="Times New Roman" w:cs="Times New Roman"/>
+          <w:sz w:val="22"/>
+          <w:szCs w:val="22"/>
+        </w:rPr>
+        <w:t>10 classes with 6,000 images each instea</w:t>
+      </w:r>
+      <w:r>
+        <w:rPr>
+          <w:rFonts w:ascii="Times New Roman" w:hAnsi="Times New Roman" w:cs="Times New Roman"/>
+          <w:sz w:val="22"/>
+          <w:szCs w:val="22"/>
+        </w:rPr>
+        <w:t>d.</w:t>
+      </w:r>
+      <w:r>
+        <w:rPr>
+          <w:rFonts w:ascii="Times New Roman" w:hAnsi="Times New Roman" w:cs="Times New Roman"/>
+          <w:sz w:val="22"/>
+          <w:szCs w:val="22"/>
+        </w:rPr>
+        <w:t xml:space="preserve"> Some example images are given by the network below.</w:t>
+      </w:r>
+    </w:p>
+    <w:p>
+      <w:pPr>
+        <w:pStyle w:val="NoSpacing"/>
+        <w:rPr>
+          <w:rFonts w:ascii="Times New Roman" w:hAnsi="Times New Roman" w:cs="Times New Roman"/>
+          <w:sz w:val="22"/>
+          <w:szCs w:val="22"/>
+        </w:rPr>
+      </w:pPr>
+    </w:p>
+    <w:p>
+      <w:pPr>
+        <w:pStyle w:val="NoSpacing"/>
+        <w:rPr>
+          <w:rFonts w:ascii="Times New Roman" w:hAnsi="Times New Roman" w:cs="Times New Roman"/>
+          <w:b/>
+          <w:bCs/>
+          <w:sz w:val="22"/>
+          <w:szCs w:val="22"/>
+        </w:rPr>
+      </w:pPr>
+      <w:r>
+        <w:rPr>
+          <w:rFonts w:ascii="Times New Roman" w:hAnsi="Times New Roman" w:cs="Times New Roman"/>
+          <w:b/>
+          <w:bCs/>
+          <w:sz w:val="22"/>
+          <w:szCs w:val="22"/>
+        </w:rPr>
+        <w:t>Convolutional Neural Network</w:t>
+      </w:r>
+    </w:p>
+    <w:p>
+      <w:pPr>
+        <w:pStyle w:val="NoSpacing"/>
+        <w:rPr>
+          <w:rFonts w:ascii="Times New Roman" w:hAnsi="Times New Roman" w:cs="Times New Roman"/>
+          <w:b/>
+          <w:bCs/>
+          <w:sz w:val="22"/>
+          <w:szCs w:val="22"/>
+        </w:rPr>
+      </w:pPr>
+    </w:p>
+    <w:p>
+      <w:pPr>
+        <w:pStyle w:val="NoSpacing"/>
+        <w:rPr>
+          <w:rFonts w:ascii="Times New Roman" w:hAnsi="Times New Roman" w:cs="Times New Roman"/>
+          <w:sz w:val="22"/>
+          <w:szCs w:val="22"/>
+        </w:rPr>
+      </w:pPr>
+      <w:r>
+        <w:rPr>
+          <w:rFonts w:ascii="Times New Roman" w:hAnsi="Times New Roman" w:cs="Times New Roman"/>
+          <w:sz w:val="22"/>
+          <w:szCs w:val="22"/>
+        </w:rPr>
+        <w:t>My findings with CNN</w:t>
+      </w:r>
+    </w:p>
+    <w:p>
+      <w:pPr>
+        <w:pStyle w:val="NoSpacing"/>
+        <w:rPr>
+          <w:rFonts w:ascii="Times New Roman" w:hAnsi="Times New Roman" w:cs="Times New Roman"/>
+          <w:sz w:val="22"/>
+          <w:szCs w:val="22"/>
+        </w:rPr>
+      </w:pPr>
+    </w:p>
+    <w:p>
+      <w:pPr>
+        <w:pStyle w:val="NoSpacing"/>
+        <w:rPr>
+          <w:rFonts w:ascii="Times New Roman" w:hAnsi="Times New Roman" w:cs="Times New Roman"/>
+          <w:b/>
+          <w:bCs/>
+          <w:sz w:val="22"/>
+          <w:szCs w:val="22"/>
+        </w:rPr>
+      </w:pPr>
+      <w:r>
+        <w:rPr>
+          <w:rFonts w:ascii="Times New Roman" w:hAnsi="Times New Roman" w:cs="Times New Roman"/>
+          <w:b/>
+          <w:bCs/>
+          <w:sz w:val="22"/>
+          <w:szCs w:val="22"/>
+        </w:rPr>
+        <w:t>Artificial Neural Network</w:t>
+      </w:r>
+    </w:p>
+    <w:p>
+      <w:pPr>
+        <w:pStyle w:val="NoSpacing"/>
+        <w:rPr>
+          <w:rFonts w:ascii="Times New Roman" w:hAnsi="Times New Roman" w:cs="Times New Roman"/>
+          <w:b/>
+          <w:bCs/>
+          <w:sz w:val="22"/>
+          <w:szCs w:val="22"/>
+        </w:rPr>
+      </w:pPr>
+    </w:p>
+    <w:p>
+      <w:pPr>
+        <w:pStyle w:val="NoSpacing"/>
+        <w:rPr>
+          <w:rFonts w:ascii="Times New Roman" w:hAnsi="Times New Roman" w:cs="Times New Roman"/>
+          <w:sz w:val="22"/>
+          <w:szCs w:val="22"/>
+        </w:rPr>
+      </w:pPr>
+      <w:r>
+        <w:rPr>
+          <w:rFonts w:ascii="Times New Roman" w:hAnsi="Times New Roman" w:cs="Times New Roman"/>
+          <w:sz w:val="22"/>
+          <w:szCs w:val="22"/>
+        </w:rPr>
+        <w:t>My findings with ANN</w:t>
+      </w:r>
+    </w:p>
+    <w:p>
+      <w:pPr>
+        <w:pStyle w:val="NoSpacing"/>
+        <w:rPr>
+          <w:rFonts w:ascii="Times New Roman" w:hAnsi="Times New Roman" w:cs="Times New Roman"/>
+          <w:sz w:val="22"/>
+          <w:szCs w:val="22"/>
+        </w:rPr>
+      </w:pPr>
+    </w:p>
+    <w:p>
+      <w:pPr>
+        <w:pStyle w:val="NoSpacing"/>
+        <w:rPr>
+          <w:rFonts w:ascii="Times New Roman" w:hAnsi="Times New Roman" w:cs="Times New Roman"/>
+          <w:b/>
+          <w:bCs/>
+          <w:sz w:val="22"/>
+          <w:szCs w:val="22"/>
+        </w:rPr>
+      </w:pPr>
+      <w:r>
+        <w:rPr>
+          <w:rFonts w:ascii="Times New Roman" w:hAnsi="Times New Roman" w:cs="Times New Roman"/>
+          <w:b/>
+          <w:bCs/>
+          <w:sz w:val="22"/>
+          <w:szCs w:val="22"/>
+        </w:rPr>
+        <w:t>Random Forest</w:t>
+      </w:r>
+      <w:r>
+        <w:rPr>
+          <w:rFonts w:ascii="Times New Roman" w:hAnsi="Times New Roman" w:cs="Times New Roman"/>
+          <w:sz w:val="22"/>
+          <w:szCs w:val="22"/>
+        </w:rPr>
+        <w:t xml:space="preserve"> </w:t>
+      </w:r>
+      <w:r>
+        <w:rPr>
+          <w:rFonts w:ascii="Times New Roman" w:hAnsi="Times New Roman" w:cs="Times New Roman"/>
+          <w:b/>
+          <w:bCs/>
+          <w:sz w:val="22"/>
+          <w:szCs w:val="22"/>
+        </w:rPr>
+        <w:t>Network</w:t>
+      </w:r>
+    </w:p>
+    <w:p>
+      <w:pPr>
+        <w:pStyle w:val="NoSpacing"/>
+        <w:rPr>
+          <w:rFonts w:ascii="Times New Roman" w:hAnsi="Times New Roman" w:cs="Times New Roman"/>
+          <w:b/>
+          <w:bCs/>
+          <w:sz w:val="22"/>
+          <w:szCs w:val="22"/>
+        </w:rPr>
+      </w:pPr>
+    </w:p>
+    <w:p>
+      <w:pPr>
+        <w:pStyle w:val="NoSpacing"/>
+        <w:rPr>
+          <w:rFonts w:ascii="Times New Roman" w:hAnsi="Times New Roman" w:cs="Times New Roman"/>
+          <w:sz w:val="22"/>
+          <w:szCs w:val="22"/>
+        </w:rPr>
+      </w:pPr>
+      <w:r>
+        <w:rPr>
+          <w:rFonts w:ascii="Times New Roman" w:hAnsi="Times New Roman" w:cs="Times New Roman"/>
+          <w:sz w:val="22"/>
+          <w:szCs w:val="22"/>
+        </w:rPr>
+        <w:t xml:space="preserve">Everything I tried/why I </w:t>
+      </w:r>
+      <w:proofErr w:type="gramStart"/>
+      <w:r>
+        <w:rPr>
+          <w:rFonts w:ascii="Times New Roman" w:hAnsi="Times New Roman" w:cs="Times New Roman"/>
+          <w:sz w:val="22"/>
+          <w:szCs w:val="22"/>
+        </w:rPr>
+        <w:t>couldn’t</w:t>
+      </w:r>
+      <w:proofErr w:type="gramEnd"/>
+      <w:r>
+        <w:rPr>
+          <w:rFonts w:ascii="Times New Roman" w:hAnsi="Times New Roman" w:cs="Times New Roman"/>
+          <w:sz w:val="22"/>
+          <w:szCs w:val="22"/>
+        </w:rPr>
+        <w:t xml:space="preserve"> make random forests work</w:t>
+      </w:r>
+    </w:p>
+    <w:p>
+      <w:pPr>
+        <w:pStyle w:val="NoSpacing"/>
+        <w:rPr>
+          <w:rFonts w:ascii="Times New Roman" w:hAnsi="Times New Roman" w:cs="Times New Roman"/>
+          <w:sz w:val="22"/>
+          <w:szCs w:val="22"/>
+        </w:rPr>
+      </w:pPr>
+    </w:p>
+    <w:p>
+      <w:pPr>
+        <w:pStyle w:val="NoSpacing"/>
+        <w:rPr>
+          <w:rFonts w:ascii="Times New Roman" w:hAnsi="Times New Roman" w:cs="Times New Roman"/>
+          <w:b/>
+          <w:bCs/>
+          <w:sz w:val="22"/>
+          <w:szCs w:val="22"/>
+        </w:rPr>
+      </w:pPr>
+      <w:r>
+        <w:rPr>
+          <w:rFonts w:ascii="Times New Roman" w:hAnsi="Times New Roman" w:cs="Times New Roman"/>
+          <w:b/>
+          <w:bCs/>
+          <w:sz w:val="22"/>
+          <w:szCs w:val="22"/>
+        </w:rPr>
+        <w:t>Project Reflection</w:t>
+      </w:r>
+    </w:p>
+    <w:p>
+      <w:pPr>
+        <w:pStyle w:val="NoSpacing"/>
+        <w:rPr>
+          <w:rFonts w:ascii="Times New Roman" w:hAnsi="Times New Roman" w:cs="Times New Roman"/>
+          <w:b/>
+          <w:bCs/>
+          <w:sz w:val="22"/>
+          <w:szCs w:val="22"/>
+        </w:rPr>
+      </w:pPr>
+    </w:p>
+    <w:p>
+      <w:pPr>
+        <w:pStyle w:val="NoSpacing"/>
+        <w:rPr>
+          <w:rFonts w:ascii="Times New Roman" w:hAnsi="Times New Roman" w:cs="Times New Roman"/>
+          <w:sz w:val="22"/>
+          <w:szCs w:val="22"/>
+        </w:rPr>
+      </w:pPr>
+      <w:r>
+        <w:rPr>
+          <w:rFonts w:ascii="Times New Roman" w:hAnsi="Times New Roman" w:cs="Times New Roman"/>
+          <w:sz w:val="22"/>
+          <w:szCs w:val="22"/>
+        </w:rPr>
+        <w:t>What I learned about time management and requirements gathering and estimating project times</w:t>
+      </w:r>
+    </w:p>
+    <w:p>
+      <w:pPr>
+        <w:pStyle w:val="NoSpacing"/>
+        <w:rPr>
+          <w:rFonts w:ascii="Times New Roman" w:hAnsi="Times New Roman" w:cs="Times New Roman"/>
+          <w:sz w:val="22"/>
+          <w:szCs w:val="22"/>
+        </w:rPr>
+      </w:pPr>
+    </w:p>
+    <w:p>
+      <w:pPr>
+        <w:pStyle w:val="NoSpacing"/>
+        <w:rPr>
+          <w:rFonts w:ascii="Times New Roman" w:hAnsi="Times New Roman" w:cs="Times New Roman"/>
+          <w:b/>
+          <w:bCs/>
+          <w:sz w:val="22"/>
+          <w:szCs w:val="22"/>
+        </w:rPr>
+      </w:pPr>
+      <w:r>
+        <w:rPr>
+          <w:rFonts w:ascii="Times New Roman" w:hAnsi="Times New Roman" w:cs="Times New Roman"/>
+          <w:b/>
+          <w:bCs/>
+          <w:sz w:val="22"/>
+          <w:szCs w:val="22"/>
+        </w:rPr>
+        <w:t>Conclusion</w:t>
+      </w:r>
+    </w:p>
+    <w:p>
+      <w:pPr>
+        <w:pStyle w:val="NoSpacing"/>
+        <w:rPr>
+          <w:rFonts w:ascii="Times New Roman" w:hAnsi="Times New Roman" w:cs="Times New Roman"/>
+          <w:b/>
+          <w:bCs/>
+          <w:sz w:val="22"/>
+          <w:szCs w:val="22"/>
+        </w:rPr>
+      </w:pPr>
+    </w:p>
+    <w:p>
+      <w:pPr>
+        <w:pStyle w:val="NoSpacing"/>
+        <w:rPr>
+          <w:rFonts w:ascii="Times New Roman" w:hAnsi="Times New Roman" w:cs="Times New Roman"/>
+          <w:sz w:val="22"/>
+          <w:szCs w:val="22"/>
+        </w:rPr>
+      </w:pPr>
+      <w:r>
+        <w:rPr>
+          <w:rFonts w:ascii="Times New Roman" w:hAnsi="Times New Roman" w:cs="Times New Roman"/>
+          <w:sz w:val="22"/>
+          <w:szCs w:val="22"/>
+        </w:rPr>
+        <w:t>Final words on the application of network types on cifar100</w:t>
       </w:r>
     </w:p>
     <w:sectPr>
-      <w:headerReference w:type="default" r:id="rId6"/>
+      <w:headerReference w:type="default" r:id="rId8"/>
       <w:pgSz w:w="12240" w:h="15840"/>
       <w:pgMar w:top="1440" w:right="1440" w:bottom="1440" w:left="1440" w:header="720" w:footer="720" w:gutter="0"/>
       <w:cols w:space="720"/>
@@ -658,6 +1310,29 @@
     <w:uiPriority w:val="99"/>
     <w:rsid w:val="00397859"/>
   </w:style>
+  <w:style w:type="character" w:styleId="Hyperlink">
+    <w:name w:val="Hyperlink"/>
+    <w:basedOn w:val="DefaultParagraphFont"/>
+    <w:uiPriority w:val="99"/>
+    <w:unhideWhenUsed/>
+    <w:rsid w:val="00581F74"/>
+    <w:rPr>
+      <w:color w:val="0563C1" w:themeColor="hyperlink"/>
+      <w:u w:val="single"/>
+    </w:rPr>
+  </w:style>
+  <w:style w:type="character" w:styleId="UnresolvedMention">
+    <w:name w:val="Unresolved Mention"/>
+    <w:basedOn w:val="DefaultParagraphFont"/>
+    <w:uiPriority w:val="99"/>
+    <w:semiHidden/>
+    <w:unhideWhenUsed/>
+    <w:rsid w:val="00581F74"/>
+    <w:rPr>
+      <w:color w:val="605E5C"/>
+      <w:shd w:val="clear" w:color="auto" w:fill="E1DFDD"/>
+    </w:rPr>
+  </w:style>
 </w:styles>
 </file>
 

</xml_diff>

<commit_message>
Laid out RAF structure and improved report.
</commit_message>
<xml_diff>
--- a/report.docx
+++ b/report.docx
@@ -1351,23 +1351,13 @@
         </w:rPr>
         <w:t xml:space="preserve">. </w:t>
       </w:r>
-      <w:proofErr w:type="gramStart"/>
-      <w:r>
-        <w:rPr>
-          <w:rFonts w:ascii="Times New Roman" w:hAnsi="Times New Roman" w:cs="Times New Roman"/>
-          <w:sz w:val="22"/>
-          <w:szCs w:val="22"/>
-        </w:rPr>
-        <w:t>Unfortunately</w:t>
-      </w:r>
-      <w:proofErr w:type="gramEnd"/>
-      <w:r>
-        <w:rPr>
-          <w:rFonts w:ascii="Times New Roman" w:hAnsi="Times New Roman" w:cs="Times New Roman"/>
-          <w:sz w:val="22"/>
-          <w:szCs w:val="22"/>
-        </w:rPr>
-        <w:t xml:space="preserve"> when the </w:t>
+      <w:r>
+        <w:rPr>
+          <w:rFonts w:ascii="Times New Roman" w:hAnsi="Times New Roman" w:cs="Times New Roman"/>
+          <w:sz w:val="22"/>
+          <w:szCs w:val="22"/>
+        </w:rPr>
+        <w:t xml:space="preserve">Unfortunately when the </w:t>
       </w:r>
       <w:proofErr w:type="spellStart"/>
       <w:r>
@@ -1409,7 +1399,15 @@
           <w:sz w:val="22"/>
           <w:szCs w:val="22"/>
         </w:rPr>
-        <w:t xml:space="preserve"> To combat this, a small portion of training was performed with </w:t>
+        <w:t xml:space="preserve"> To </w:t>
+      </w:r>
+      <w:r>
+        <w:rPr>
+          <w:rFonts w:ascii="Times New Roman" w:hAnsi="Times New Roman" w:cs="Times New Roman"/>
+          <w:sz w:val="22"/>
+          <w:szCs w:val="22"/>
+        </w:rPr>
+        <w:t xml:space="preserve">keep training times consistent across the project, each network trained with </w:t>
       </w:r>
       <w:proofErr w:type="spellStart"/>
       <w:r>
@@ -1427,15 +1425,15 @@
           <w:sz w:val="22"/>
           <w:szCs w:val="22"/>
         </w:rPr>
-        <w:t xml:space="preserve"> on and then the rest of the training was completed </w:t>
-      </w:r>
-      <w:r>
-        <w:rPr>
-          <w:rFonts w:ascii="Times New Roman" w:hAnsi="Times New Roman" w:cs="Times New Roman"/>
-          <w:sz w:val="22"/>
-          <w:szCs w:val="22"/>
-        </w:rPr>
-        <w:t>with it off. The following are snapshots from that training session.</w:t>
+        <w:t xml:space="preserve"> on in order to get the statistics and numbers on the networks trained</w:t>
+      </w:r>
+      <w:r>
+        <w:rPr>
+          <w:rFonts w:ascii="Times New Roman" w:hAnsi="Times New Roman" w:cs="Times New Roman"/>
+          <w:sz w:val="22"/>
+          <w:szCs w:val="22"/>
+        </w:rPr>
+        <w:t>.</w:t>
       </w:r>
     </w:p>
     <w:p>
@@ -1678,7 +1676,55 @@
           <w:sz w:val="22"/>
           <w:szCs w:val="22"/>
         </w:rPr>
-        <w:t>01:04:41.953</w:t>
+        <w:t>0</w:t>
+      </w:r>
+      <w:r>
+        <w:rPr>
+          <w:rFonts w:ascii="Times New Roman" w:hAnsi="Times New Roman" w:cs="Times New Roman"/>
+          <w:sz w:val="22"/>
+          <w:szCs w:val="22"/>
+        </w:rPr>
+        <w:t>4</w:t>
+      </w:r>
+      <w:r>
+        <w:rPr>
+          <w:rFonts w:ascii="Times New Roman" w:hAnsi="Times New Roman" w:cs="Times New Roman"/>
+          <w:sz w:val="22"/>
+          <w:szCs w:val="22"/>
+        </w:rPr>
+        <w:t>:</w:t>
+      </w:r>
+      <w:r>
+        <w:rPr>
+          <w:rFonts w:ascii="Times New Roman" w:hAnsi="Times New Roman" w:cs="Times New Roman"/>
+          <w:sz w:val="22"/>
+          <w:szCs w:val="22"/>
+        </w:rPr>
+        <w:t>19</w:t>
+      </w:r>
+      <w:r>
+        <w:rPr>
+          <w:rFonts w:ascii="Times New Roman" w:hAnsi="Times New Roman" w:cs="Times New Roman"/>
+          <w:sz w:val="22"/>
+          <w:szCs w:val="22"/>
+        </w:rPr>
+        <w:t>:</w:t>
+      </w:r>
+      <w:r>
+        <w:rPr>
+          <w:rFonts w:ascii="Times New Roman" w:hAnsi="Times New Roman" w:cs="Times New Roman"/>
+          <w:sz w:val="22"/>
+          <w:szCs w:val="22"/>
+        </w:rPr>
+        <w:t>31</w:t>
+      </w:r>
+      <w:r>
+        <w:rPr>
+          <w:rFonts w:ascii="Times New Roman" w:hAnsi="Times New Roman" w:cs="Times New Roman"/>
+          <w:sz w:val="22"/>
+          <w:szCs w:val="22"/>
+        </w:rPr>
+        <w:t>.953</w:t>
       </w:r>
       <w:r>
         <w:rPr>
@@ -1788,31 +1834,75 @@
           <w:sz w:val="22"/>
           <w:szCs w:val="22"/>
         </w:rPr>
-        <w:t xml:space="preserve"> Again, arriving to the best performing architecture was a repeated process of </w:t>
-      </w:r>
-      <w:r>
-        <w:rPr>
-          <w:rFonts w:ascii="Times New Roman" w:hAnsi="Times New Roman" w:cs="Times New Roman"/>
-          <w:sz w:val="22"/>
-          <w:szCs w:val="22"/>
-        </w:rPr>
-        <w:t>test</w:t>
-      </w:r>
-      <w:r>
-        <w:rPr>
-          <w:rFonts w:ascii="Times New Roman" w:hAnsi="Times New Roman" w:cs="Times New Roman"/>
-          <w:sz w:val="22"/>
-          <w:szCs w:val="22"/>
-        </w:rPr>
-        <w:t>ing</w:t>
-      </w:r>
-      <w:r>
-        <w:rPr>
-          <w:rFonts w:ascii="Times New Roman" w:hAnsi="Times New Roman" w:cs="Times New Roman"/>
-          <w:sz w:val="22"/>
-          <w:szCs w:val="22"/>
-        </w:rPr>
-        <w:t xml:space="preserve"> and fine-tuning, closely watching the accuracy and validation loss of the network.</w:t>
+        <w:t xml:space="preserve"> Again, arriving to the best performing architecture was a repeated process of testing and fine-tuning, closely watching the accuracy and validation loss of the network. </w:t>
+      </w:r>
+    </w:p>
+    <w:p>
+      <w:pPr>
+        <w:pStyle w:val="NoSpacing"/>
+        <w:rPr>
+          <w:rFonts w:ascii="Times New Roman" w:hAnsi="Times New Roman" w:cs="Times New Roman"/>
+          <w:sz w:val="22"/>
+          <w:szCs w:val="22"/>
+        </w:rPr>
+      </w:pPr>
+    </w:p>
+    <w:p>
+      <w:pPr>
+        <w:pStyle w:val="NoSpacing"/>
+        <w:rPr>
+          <w:rFonts w:ascii="Times New Roman" w:hAnsi="Times New Roman" w:cs="Times New Roman"/>
+          <w:sz w:val="22"/>
+          <w:szCs w:val="22"/>
+        </w:rPr>
+      </w:pPr>
+      <w:r>
+        <w:rPr>
+          <w:rFonts w:ascii="Times New Roman" w:hAnsi="Times New Roman" w:cs="Times New Roman"/>
+          <w:sz w:val="22"/>
+          <w:szCs w:val="22"/>
+        </w:rPr>
+        <w:t xml:space="preserve">The architecture of the artificial network begins by connecting the input layer into the first fully connected layer of 512 nodes. Recall that with CIFAR-100 the images are 32 by 32 pixels, meaning that there are a total of 1024 pixels (inputs) and </w:t>
+      </w:r>
+      <w:r>
+        <w:rPr>
+          <w:rFonts w:ascii="Times New Roman" w:hAnsi="Times New Roman" w:cs="Times New Roman"/>
+          <w:sz w:val="22"/>
+          <w:szCs w:val="22"/>
+        </w:rPr>
+        <w:t>three-color</w:t>
+      </w:r>
+      <w:r>
+        <w:rPr>
+          <w:rFonts w:ascii="Times New Roman" w:hAnsi="Times New Roman" w:cs="Times New Roman"/>
+          <w:sz w:val="22"/>
+          <w:szCs w:val="22"/>
+        </w:rPr>
+        <w:t xml:space="preserve"> channels being red, green, and blue (RGB)</w:t>
+      </w:r>
+      <w:r>
+        <w:rPr>
+          <w:rFonts w:ascii="Times New Roman" w:hAnsi="Times New Roman" w:cs="Times New Roman"/>
+          <w:sz w:val="22"/>
+          <w:szCs w:val="22"/>
+        </w:rPr>
+        <w:t>, so the input layer size is effectively 1024 nodes.</w:t>
+      </w:r>
+      <w:r>
+        <w:rPr>
+          <w:rFonts w:ascii="Times New Roman" w:hAnsi="Times New Roman" w:cs="Times New Roman"/>
+          <w:sz w:val="22"/>
+          <w:szCs w:val="22"/>
+        </w:rPr>
+        <w:t xml:space="preserve"> The second fully connected layer comes in with 256 nodes and is connected to the third and final output layer of 100 nodes.</w:t>
+      </w:r>
+      <w:r>
+        <w:rPr>
+          <w:rFonts w:ascii="Times New Roman" w:hAnsi="Times New Roman" w:cs="Times New Roman"/>
+          <w:sz w:val="22"/>
+          <w:szCs w:val="22"/>
+        </w:rPr>
+        <w:t xml:space="preserve"> The network uses stochastic gradient descent as its optimizer and categorical cross entropy as its loss with a learning rate of 0.01.</w:t>
       </w:r>
       <w:r>
         <w:rPr>
@@ -1822,94 +1912,14 @@
         </w:rPr>
         <w:t xml:space="preserve"> </w:t>
       </w:r>
-    </w:p>
-    <w:p>
-      <w:pPr>
-        <w:pStyle w:val="NoSpacing"/>
-        <w:rPr>
-          <w:rFonts w:ascii="Times New Roman" w:hAnsi="Times New Roman" w:cs="Times New Roman"/>
-          <w:sz w:val="22"/>
-          <w:szCs w:val="22"/>
-        </w:rPr>
-      </w:pPr>
-    </w:p>
-    <w:p>
-      <w:pPr>
-        <w:pStyle w:val="NoSpacing"/>
-        <w:rPr>
-          <w:rFonts w:ascii="Times New Roman" w:hAnsi="Times New Roman" w:cs="Times New Roman"/>
-          <w:sz w:val="22"/>
-          <w:szCs w:val="22"/>
-        </w:rPr>
-      </w:pPr>
-      <w:r>
-        <w:rPr>
-          <w:rFonts w:ascii="Times New Roman" w:hAnsi="Times New Roman" w:cs="Times New Roman"/>
-          <w:sz w:val="22"/>
-          <w:szCs w:val="22"/>
-        </w:rPr>
-        <w:t xml:space="preserve">The architecture of the artificial network begins by connecting the input layer into the first fully connected layer of 512 nodes. Recall that with CIFAR-100 the images are 32 by 32 pixels, meaning that there are a total of 1024 pixels (inputs) and </w:t>
-      </w:r>
-      <w:proofErr w:type="gramStart"/>
-      <w:r>
-        <w:rPr>
-          <w:rFonts w:ascii="Times New Roman" w:hAnsi="Times New Roman" w:cs="Times New Roman"/>
-          <w:sz w:val="22"/>
-          <w:szCs w:val="22"/>
-        </w:rPr>
-        <w:t>three color</w:t>
-      </w:r>
-      <w:proofErr w:type="gramEnd"/>
-      <w:r>
-        <w:rPr>
-          <w:rFonts w:ascii="Times New Roman" w:hAnsi="Times New Roman" w:cs="Times New Roman"/>
-          <w:sz w:val="22"/>
-          <w:szCs w:val="22"/>
-        </w:rPr>
-        <w:t xml:space="preserve"> channels being red, green, and blue (RGB)</w:t>
-      </w:r>
-      <w:r>
-        <w:rPr>
-          <w:rFonts w:ascii="Times New Roman" w:hAnsi="Times New Roman" w:cs="Times New Roman"/>
-          <w:sz w:val="22"/>
-          <w:szCs w:val="22"/>
-        </w:rPr>
-        <w:t>, so the input layer size is effectively 1024 nodes.</w:t>
-      </w:r>
-      <w:r>
-        <w:rPr>
-          <w:rFonts w:ascii="Times New Roman" w:hAnsi="Times New Roman" w:cs="Times New Roman"/>
-          <w:sz w:val="22"/>
-          <w:szCs w:val="22"/>
-        </w:rPr>
-        <w:t xml:space="preserve"> The second fully connected layer comes in with 256 nodes and is connected to the third and final output layer of 100 nodes.</w:t>
-      </w:r>
-      <w:r>
-        <w:rPr>
-          <w:rFonts w:ascii="Times New Roman" w:hAnsi="Times New Roman" w:cs="Times New Roman"/>
-          <w:sz w:val="22"/>
-          <w:szCs w:val="22"/>
-        </w:rPr>
-        <w:t xml:space="preserve"> The network uses stochastic gradient descent as its optimizer and categorical cross entropy as its loss with a learning rate of 0.01.</w:t>
-      </w:r>
-      <w:r>
-        <w:rPr>
-          <w:rFonts w:ascii="Times New Roman" w:hAnsi="Times New Roman" w:cs="Times New Roman"/>
-          <w:sz w:val="22"/>
-          <w:szCs w:val="22"/>
-        </w:rPr>
-        <w:t xml:space="preserve"> </w:t>
-      </w:r>
-      <w:proofErr w:type="gramStart"/>
-      <w:r>
-        <w:rPr>
-          <w:rFonts w:ascii="Times New Roman" w:hAnsi="Times New Roman" w:cs="Times New Roman"/>
-          <w:sz w:val="22"/>
-          <w:szCs w:val="22"/>
-        </w:rPr>
-        <w:t>Again</w:t>
-      </w:r>
-      <w:proofErr w:type="gramEnd"/>
+      <w:r>
+        <w:rPr>
+          <w:rFonts w:ascii="Times New Roman" w:hAnsi="Times New Roman" w:cs="Times New Roman"/>
+          <w:sz w:val="22"/>
+          <w:szCs w:val="22"/>
+        </w:rPr>
+        <w:t>Again,</w:t>
+      </w:r>
       <w:r>
         <w:rPr>
           <w:rFonts w:ascii="Times New Roman" w:hAnsi="Times New Roman" w:cs="Times New Roman"/>
@@ -1990,7 +2000,15 @@
           <w:sz w:val="22"/>
           <w:szCs w:val="22"/>
         </w:rPr>
-        <w:t>In terms of accuracy and loss, here are my reports.</w:t>
+        <w:t xml:space="preserve">In terms of accuracy and loss, </w:t>
+      </w:r>
+      <w:r>
+        <w:rPr>
+          <w:rFonts w:ascii="Times New Roman" w:hAnsi="Times New Roman" w:cs="Times New Roman"/>
+          <w:sz w:val="22"/>
+          <w:szCs w:val="22"/>
+        </w:rPr>
+        <w:t>accuracy improves quite quickly over a relatively short amount of training time and loss goes down just as quickly.</w:t>
       </w:r>
     </w:p>
     <w:p>
@@ -2070,7 +2088,255 @@
           <w:sz w:val="22"/>
           <w:szCs w:val="22"/>
         </w:rPr>
-        <w:t>Unfortunately given the time constraint and total progress made with the project, reaching effectively training and saving random forest networks could not be completed.</w:t>
+        <w:t>Unfortunately,</w:t>
+      </w:r>
+      <w:r>
+        <w:rPr>
+          <w:rFonts w:ascii="Times New Roman" w:hAnsi="Times New Roman" w:cs="Times New Roman"/>
+          <w:sz w:val="22"/>
+          <w:szCs w:val="22"/>
+        </w:rPr>
+        <w:t xml:space="preserve"> due to the time constraints and effort the rest of the project has taken in development</w:t>
+      </w:r>
+    </w:p>
+    <w:p>
+      <w:pPr>
+        <w:pStyle w:val="NoSpacing"/>
+        <w:rPr>
+          <w:rFonts w:ascii="Times New Roman" w:hAnsi="Times New Roman" w:cs="Times New Roman"/>
+          <w:sz w:val="22"/>
+          <w:szCs w:val="22"/>
+        </w:rPr>
+      </w:pPr>
+      <w:r>
+        <w:rPr>
+          <w:rFonts w:ascii="Times New Roman" w:hAnsi="Times New Roman" w:cs="Times New Roman"/>
+          <w:sz w:val="22"/>
+          <w:szCs w:val="22"/>
+        </w:rPr>
+        <w:t>and training each network thus far, implementing the random forest section of this project could</w:t>
+      </w:r>
+      <w:r>
+        <w:rPr>
+          <w:rFonts w:ascii="Times New Roman" w:hAnsi="Times New Roman" w:cs="Times New Roman"/>
+          <w:sz w:val="22"/>
+          <w:szCs w:val="22"/>
+        </w:rPr>
+        <w:t xml:space="preserve"> </w:t>
+      </w:r>
+      <w:r>
+        <w:rPr>
+          <w:rFonts w:ascii="Times New Roman" w:hAnsi="Times New Roman" w:cs="Times New Roman"/>
+          <w:sz w:val="22"/>
+          <w:szCs w:val="22"/>
+        </w:rPr>
+        <w:t>not be reached. While the required data for analysis will not be presented in the project, there</w:t>
+      </w:r>
+      <w:r>
+        <w:rPr>
+          <w:rFonts w:ascii="Times New Roman" w:hAnsi="Times New Roman" w:cs="Times New Roman"/>
+          <w:sz w:val="22"/>
+          <w:szCs w:val="22"/>
+        </w:rPr>
+        <w:t xml:space="preserve"> </w:t>
+      </w:r>
+      <w:r>
+        <w:rPr>
+          <w:rFonts w:ascii="Times New Roman" w:hAnsi="Times New Roman" w:cs="Times New Roman"/>
+          <w:sz w:val="22"/>
+          <w:szCs w:val="22"/>
+        </w:rPr>
+        <w:t>will be estimations whereas random forests might compare to the trained convolutional and artificial</w:t>
+      </w:r>
+      <w:r>
+        <w:rPr>
+          <w:rFonts w:ascii="Times New Roman" w:hAnsi="Times New Roman" w:cs="Times New Roman"/>
+          <w:sz w:val="22"/>
+          <w:szCs w:val="22"/>
+        </w:rPr>
+        <w:t xml:space="preserve"> </w:t>
+      </w:r>
+      <w:r>
+        <w:rPr>
+          <w:rFonts w:ascii="Times New Roman" w:hAnsi="Times New Roman" w:cs="Times New Roman"/>
+          <w:sz w:val="22"/>
+          <w:szCs w:val="22"/>
+        </w:rPr>
+        <w:t>neural networks on CIFAR-100. Beyond the scope of grading and submission of this project,</w:t>
+      </w:r>
+      <w:r>
+        <w:rPr>
+          <w:rFonts w:ascii="Times New Roman" w:hAnsi="Times New Roman" w:cs="Times New Roman"/>
+          <w:sz w:val="22"/>
+          <w:szCs w:val="22"/>
+        </w:rPr>
+        <w:t xml:space="preserve"> </w:t>
+      </w:r>
+      <w:r>
+        <w:rPr>
+          <w:rFonts w:ascii="Times New Roman" w:hAnsi="Times New Roman" w:cs="Times New Roman"/>
+          <w:sz w:val="22"/>
+          <w:szCs w:val="22"/>
+        </w:rPr>
+        <w:t>development</w:t>
+      </w:r>
+      <w:r>
+        <w:rPr>
+          <w:rFonts w:ascii="Times New Roman" w:hAnsi="Times New Roman" w:cs="Times New Roman"/>
+          <w:sz w:val="22"/>
+          <w:szCs w:val="22"/>
+        </w:rPr>
+        <w:t xml:space="preserve"> </w:t>
+      </w:r>
+      <w:r>
+        <w:rPr>
+          <w:rFonts w:ascii="Times New Roman" w:hAnsi="Times New Roman" w:cs="Times New Roman"/>
+          <w:sz w:val="22"/>
+          <w:szCs w:val="22"/>
+        </w:rPr>
+        <w:t>will most likely continue as results of the random forests would provide valuable insight into each</w:t>
+      </w:r>
+      <w:r>
+        <w:rPr>
+          <w:rFonts w:ascii="Times New Roman" w:hAnsi="Times New Roman" w:cs="Times New Roman"/>
+          <w:sz w:val="22"/>
+          <w:szCs w:val="22"/>
+        </w:rPr>
+        <w:t xml:space="preserve"> </w:t>
+      </w:r>
+      <w:r>
+        <w:rPr>
+          <w:rFonts w:ascii="Times New Roman" w:hAnsi="Times New Roman" w:cs="Times New Roman"/>
+          <w:sz w:val="22"/>
+          <w:szCs w:val="22"/>
+        </w:rPr>
+        <w:t>of the image classification network types.</w:t>
+      </w:r>
+      <w:r>
+        <w:rPr>
+          <w:rFonts w:ascii="Times New Roman" w:hAnsi="Times New Roman" w:cs="Times New Roman"/>
+          <w:sz w:val="22"/>
+          <w:szCs w:val="22"/>
+        </w:rPr>
+        <w:t xml:space="preserve"> </w:t>
+      </w:r>
+    </w:p>
+    <w:p>
+      <w:pPr>
+        <w:pStyle w:val="NoSpacing"/>
+        <w:rPr>
+          <w:rFonts w:ascii="Times New Roman" w:hAnsi="Times New Roman" w:cs="Times New Roman"/>
+          <w:sz w:val="22"/>
+          <w:szCs w:val="22"/>
+        </w:rPr>
+      </w:pPr>
+    </w:p>
+    <w:p>
+      <w:pPr>
+        <w:pStyle w:val="NoSpacing"/>
+        <w:rPr>
+          <w:rFonts w:ascii="Times New Roman" w:hAnsi="Times New Roman" w:cs="Times New Roman"/>
+          <w:sz w:val="22"/>
+          <w:szCs w:val="22"/>
+        </w:rPr>
+      </w:pPr>
+      <w:r>
+        <w:rPr>
+          <w:rFonts w:ascii="Times New Roman" w:hAnsi="Times New Roman" w:cs="Times New Roman"/>
+          <w:sz w:val="22"/>
+          <w:szCs w:val="22"/>
+        </w:rPr>
+        <w:t>If random forests were to hold comparison with the other convolutional and artificial networks, they</w:t>
+      </w:r>
+      <w:r>
+        <w:rPr>
+          <w:rFonts w:ascii="Times New Roman" w:hAnsi="Times New Roman" w:cs="Times New Roman"/>
+          <w:sz w:val="22"/>
+          <w:szCs w:val="22"/>
+        </w:rPr>
+        <w:t xml:space="preserve"> </w:t>
+      </w:r>
+      <w:r>
+        <w:rPr>
+          <w:rFonts w:ascii="Times New Roman" w:hAnsi="Times New Roman" w:cs="Times New Roman"/>
+          <w:sz w:val="22"/>
+          <w:szCs w:val="22"/>
+        </w:rPr>
+        <w:t xml:space="preserve">would most likely be a competitive </w:t>
+      </w:r>
+      <w:r>
+        <w:rPr>
+          <w:rFonts w:ascii="Times New Roman" w:hAnsi="Times New Roman" w:cs="Times New Roman"/>
+          <w:sz w:val="22"/>
+          <w:szCs w:val="22"/>
+        </w:rPr>
+        <w:t>contender</w:t>
+      </w:r>
+      <w:r>
+        <w:rPr>
+          <w:rFonts w:ascii="Times New Roman" w:hAnsi="Times New Roman" w:cs="Times New Roman"/>
+          <w:sz w:val="22"/>
+          <w:szCs w:val="22"/>
+        </w:rPr>
+        <w:t xml:space="preserve"> for accuracy and training time.</w:t>
+      </w:r>
+      <w:r>
+        <w:rPr>
+          <w:rFonts w:ascii="Times New Roman" w:hAnsi="Times New Roman" w:cs="Times New Roman"/>
+          <w:sz w:val="22"/>
+          <w:szCs w:val="22"/>
+        </w:rPr>
+        <w:t xml:space="preserve"> Referring to the in-class and homework assignment experience with random forests on the MNIST dataset, they trained incredibly quickly and possessed </w:t>
+      </w:r>
+      <w:r>
+        <w:rPr>
+          <w:rFonts w:ascii="Times New Roman" w:hAnsi="Times New Roman" w:cs="Times New Roman"/>
+          <w:sz w:val="22"/>
+          <w:szCs w:val="22"/>
+        </w:rPr>
+        <w:t>an extremely high</w:t>
+      </w:r>
+      <w:r>
+        <w:rPr>
+          <w:rFonts w:ascii="Times New Roman" w:hAnsi="Times New Roman" w:cs="Times New Roman"/>
+          <w:sz w:val="22"/>
+          <w:szCs w:val="22"/>
+        </w:rPr>
+        <w:t xml:space="preserve"> accuracy, almost as close as the convolutional networks were able to achieve. An effectively tuned random forest would probably get around 30% or close to the accuracy of the artificial neural network. The training time with </w:t>
+      </w:r>
+      <w:proofErr w:type="spellStart"/>
+      <w:r>
+        <w:rPr>
+          <w:rFonts w:ascii="Times New Roman" w:hAnsi="Times New Roman" w:cs="Times New Roman"/>
+          <w:sz w:val="22"/>
+          <w:szCs w:val="22"/>
+        </w:rPr>
+        <w:t>Tensorboard</w:t>
+      </w:r>
+      <w:proofErr w:type="spellEnd"/>
+      <w:r>
+        <w:rPr>
+          <w:rFonts w:ascii="Times New Roman" w:hAnsi="Times New Roman" w:cs="Times New Roman"/>
+          <w:sz w:val="22"/>
+          <w:szCs w:val="22"/>
+        </w:rPr>
+        <w:t xml:space="preserve"> included would most likely take less time than both the artificial and convolutional networks, probably around the </w:t>
+      </w:r>
+      <w:r>
+        <w:rPr>
+          <w:rFonts w:ascii="Times New Roman" w:hAnsi="Times New Roman" w:cs="Times New Roman"/>
+          <w:sz w:val="22"/>
+          <w:szCs w:val="22"/>
+        </w:rPr>
+        <w:t>two-hour</w:t>
+      </w:r>
+      <w:r>
+        <w:rPr>
+          <w:rFonts w:ascii="Times New Roman" w:hAnsi="Times New Roman" w:cs="Times New Roman"/>
+          <w:sz w:val="22"/>
+          <w:szCs w:val="22"/>
+        </w:rPr>
+        <w:t xml:space="preserve"> mark.</w:t>
       </w:r>
     </w:p>
     <w:p>
@@ -2150,6 +2416,7 @@
           <w:sz w:val="22"/>
           <w:szCs w:val="22"/>
         </w:rPr>
+        <w:lastRenderedPageBreak/>
         <w:t xml:space="preserve">have </w:t>
       </w:r>
       <w:r>
@@ -2488,7 +2755,6 @@
           <w:sz w:val="22"/>
           <w:szCs w:val="22"/>
         </w:rPr>
-        <w:lastRenderedPageBreak/>
         <w:t>While TensorFlow has decent documentation about using the framework, there were walls to push through and external research to be done.</w:t>
       </w:r>
       <w:r>
@@ -2522,16 +2788,7 @@
           <w:sz w:val="22"/>
           <w:szCs w:val="22"/>
         </w:rPr>
-        <w:t>reset_default_</w:t>
-      </w:r>
-      <w:proofErr w:type="gramStart"/>
-      <w:r>
-        <w:rPr>
-          <w:rFonts w:ascii="Times New Roman" w:hAnsi="Times New Roman" w:cs="Times New Roman"/>
-          <w:sz w:val="22"/>
-          <w:szCs w:val="22"/>
-        </w:rPr>
-        <w:t>graph</w:t>
+        <w:t>reset_default_graph</w:t>
       </w:r>
       <w:proofErr w:type="spellEnd"/>
       <w:r>
@@ -2540,16 +2797,7 @@
           <w:sz w:val="22"/>
           <w:szCs w:val="22"/>
         </w:rPr>
-        <w:t>(</w:t>
-      </w:r>
-      <w:proofErr w:type="gramEnd"/>
-      <w:r>
-        <w:rPr>
-          <w:rFonts w:ascii="Times New Roman" w:hAnsi="Times New Roman" w:cs="Times New Roman"/>
-          <w:sz w:val="22"/>
-          <w:szCs w:val="22"/>
-        </w:rPr>
-        <w:t xml:space="preserve">)” function. </w:t>
+        <w:t xml:space="preserve">()” function. </w:t>
       </w:r>
       <w:r>
         <w:rPr>

</xml_diff>